<commit_message>
Modified Full Demo MOM ID Auth based on notes from Customer
</commit_message>
<xml_diff>
--- a/_files/MoM_MOSIP_Full_Demo_ID_Authentication_Customer_Meeting_29Jan19.docx
+++ b/_files/MoM_MOSIP_Full_Demo_ID_Authentication_Customer_Meeting_29Jan19.docx
@@ -10,6 +10,228 @@
           <w:szCs w:val="20"/>
         </w:rPr>
       </w:pPr>
+    </w:p>
+    <w:p>
+      <w:pPr>
+        <w:rPr>
+          <w:rFonts w:ascii="Arial" w:hAnsi="Arial" w:cs="Arial"/>
+          <w:sz w:val="20"/>
+          <w:szCs w:val="20"/>
+        </w:rPr>
+      </w:pPr>
+    </w:p>
+    <w:p>
+      <w:pPr>
+        <w:rPr>
+          <w:rFonts w:ascii="Arial" w:hAnsi="Arial" w:cs="Arial"/>
+          <w:sz w:val="20"/>
+          <w:szCs w:val="20"/>
+        </w:rPr>
+      </w:pPr>
+    </w:p>
+    <w:p>
+      <w:pPr>
+        <w:rPr>
+          <w:rFonts w:eastAsia="Times New Roman"/>
+        </w:rPr>
+      </w:pPr>
+      <w:r>
+        <w:rPr>
+          <w:rFonts w:eastAsia="Times New Roman"/>
+        </w:rPr>
+        <w:t xml:space="preserve">Hi All, </w:t>
+      </w:r>
+    </w:p>
+    <w:p>
+      <w:pPr>
+        <w:rPr>
+          <w:rFonts w:eastAsia="Times New Roman"/>
+        </w:rPr>
+      </w:pPr>
+    </w:p>
+    <w:p>
+      <w:pPr>
+        <w:rPr>
+          <w:rFonts w:eastAsia="Times New Roman"/>
+        </w:rPr>
+      </w:pPr>
+      <w:r>
+        <w:rPr>
+          <w:rFonts w:eastAsia="Times New Roman"/>
+        </w:rPr>
+        <w:t>The demo was comprehensive and the approach to stubbing out dependencies is highly appreciated.</w:t>
+      </w:r>
+    </w:p>
+    <w:p>
+      <w:pPr>
+        <w:rPr>
+          <w:rFonts w:eastAsia="Times New Roman"/>
+        </w:rPr>
+      </w:pPr>
+    </w:p>
+    <w:p>
+      <w:pPr>
+        <w:rPr>
+          <w:rFonts w:eastAsia="Times New Roman"/>
+        </w:rPr>
+      </w:pPr>
+      <w:r>
+        <w:rPr>
+          <w:rFonts w:eastAsia="Times New Roman"/>
+        </w:rPr>
+        <w:t>Here are my notes and feedback.</w:t>
+      </w:r>
+    </w:p>
+    <w:p>
+      <w:pPr>
+        <w:rPr>
+          <w:rFonts w:eastAsia="Times New Roman"/>
+        </w:rPr>
+      </w:pPr>
+    </w:p>
+    <w:p>
+      <w:pPr>
+        <w:rPr>
+          <w:rFonts w:eastAsia="Times New Roman"/>
+        </w:rPr>
+      </w:pPr>
+      <w:r>
+        <w:rPr>
+          <w:rFonts w:eastAsia="Times New Roman"/>
+        </w:rPr>
+        <w:t>1. ID Repo Get method to have filters on the data attributes to be returned.</w:t>
+      </w:r>
+    </w:p>
+    <w:p>
+      <w:pPr>
+        <w:rPr>
+          <w:rFonts w:eastAsia="Times New Roman"/>
+        </w:rPr>
+      </w:pPr>
+      <w:r>
+        <w:rPr>
+          <w:rFonts w:eastAsia="Times New Roman"/>
+        </w:rPr>
+        <w:t>2. Anadi to clarify on eKYC ecosystem hierarchy</w:t>
+      </w:r>
+    </w:p>
+    <w:p>
+      <w:pPr>
+        <w:rPr>
+          <w:rFonts w:eastAsia="Times New Roman"/>
+        </w:rPr>
+      </w:pPr>
+      <w:r>
+        <w:rPr>
+          <w:rFonts w:eastAsia="Times New Roman"/>
+        </w:rPr>
+        <w:t>3. Rationalization of json formats needed. Will be covered in API Review.</w:t>
+      </w:r>
+    </w:p>
+    <w:p>
+      <w:pPr>
+        <w:rPr>
+          <w:rFonts w:eastAsia="Times New Roman"/>
+        </w:rPr>
+      </w:pPr>
+      <w:r>
+        <w:rPr>
+          <w:rFonts w:eastAsia="Times New Roman"/>
+        </w:rPr>
+        <w:t>4. UsageData tag - need to understand that a bit more. Part of API Review</w:t>
+      </w:r>
+    </w:p>
+    <w:p>
+      <w:pPr>
+        <w:rPr>
+          <w:rFonts w:eastAsia="Times New Roman"/>
+        </w:rPr>
+      </w:pPr>
+      <w:r>
+        <w:rPr>
+          <w:rFonts w:eastAsia="Times New Roman"/>
+        </w:rPr>
+        <w:t>5. Test artifacts including Comm Sync (SMS, Email Stubs) to be in place.</w:t>
+      </w:r>
+    </w:p>
+    <w:p>
+      <w:pPr>
+        <w:rPr>
+          <w:rFonts w:eastAsia="Times New Roman"/>
+        </w:rPr>
+      </w:pPr>
+      <w:r>
+        <w:rPr>
+          <w:rFonts w:eastAsia="Times New Roman"/>
+        </w:rPr>
+        <w:t>6. Performance design to be looked into.</w:t>
+      </w:r>
+    </w:p>
+    <w:p>
+      <w:pPr>
+        <w:rPr>
+          <w:rFonts w:eastAsia="Times New Roman"/>
+        </w:rPr>
+      </w:pPr>
+      <w:r>
+        <w:rPr>
+          <w:rFonts w:eastAsia="Times New Roman"/>
+        </w:rPr>
+        <w:t>7. API Review to be Scheduled.</w:t>
+      </w:r>
+    </w:p>
+    <w:p>
+      <w:pPr>
+        <w:rPr>
+          <w:rFonts w:eastAsia="Times New Roman"/>
+        </w:rPr>
+      </w:pPr>
+    </w:p>
+    <w:p>
+      <w:pPr>
+        <w:rPr>
+          <w:rFonts w:eastAsia="Times New Roman"/>
+        </w:rPr>
+      </w:pPr>
+      <w:r>
+        <w:rPr>
+          <w:rFonts w:eastAsia="Times New Roman"/>
+        </w:rPr>
+        <w:t>Regards,</w:t>
+      </w:r>
+    </w:p>
+    <w:p>
+      <w:pPr>
+        <w:rPr>
+          <w:rFonts w:eastAsia="Times New Roman"/>
+        </w:rPr>
+      </w:pPr>
+      <w:r>
+        <w:rPr>
+          <w:rFonts w:eastAsia="Times New Roman"/>
+        </w:rPr>
+        <w:t>Ramesh</w:t>
+      </w:r>
+    </w:p>
+    <w:p>
+      <w:pPr>
+        <w:rPr>
+          <w:rFonts w:ascii="Arial" w:hAnsi="Arial" w:cs="Arial"/>
+          <w:sz w:val="20"/>
+          <w:szCs w:val="20"/>
+        </w:rPr>
+      </w:pPr>
+    </w:p>
+    <w:p>
+      <w:pPr>
+        <w:rPr>
+          <w:rFonts w:ascii="Arial" w:hAnsi="Arial" w:cs="Arial"/>
+          <w:sz w:val="20"/>
+          <w:szCs w:val="20"/>
+        </w:rPr>
+      </w:pPr>
+      <w:bookmarkStart w:id="0" w:name="_GoBack"/>
+      <w:bookmarkEnd w:id="0"/>
       <w:r>
         <w:rPr>
           <w:rFonts w:ascii="Arial" w:hAnsi="Arial" w:cs="Arial"/>
@@ -202,25 +424,7 @@
           <w:sz w:val="20"/>
           <w:szCs w:val="20"/>
         </w:rPr>
-        <w:t xml:space="preserve">Anadi, Ramesh, Krishnan, Shrikant, Gita, Jyoti, </w:t>
-      </w:r>
-      <w:proofErr w:type="gramStart"/>
-      <w:r>
-        <w:rPr>
-          <w:rFonts w:ascii="Arial" w:hAnsi="Arial" w:cs="Arial"/>
-          <w:sz w:val="20"/>
-          <w:szCs w:val="20"/>
-        </w:rPr>
-        <w:t>Gayathri ,Shravan</w:t>
-      </w:r>
-      <w:proofErr w:type="gramEnd"/>
-      <w:r>
-        <w:rPr>
-          <w:rFonts w:ascii="Arial" w:hAnsi="Arial" w:cs="Arial"/>
-          <w:sz w:val="20"/>
-          <w:szCs w:val="20"/>
-        </w:rPr>
-        <w:t>, Romila, Gurpreet, Loganathan, Manoj, Hema, Vignesh, Athila, Resham, Techno forte team, Lalana</w:t>
+        <w:t>Anadi, Ramesh, Krishnan, Shrikant, Gita, Jyoti, Gayathri ,Shravan, Romila, Gurpreet, Loganathan, Manoj, Hema, Vignesh, Athila, Resham, Techno forte team, Lalana</w:t>
       </w:r>
     </w:p>
     <w:p>
@@ -437,25 +641,7 @@
           <w:sz w:val="20"/>
           <w:szCs w:val="20"/>
         </w:rPr>
-        <w:t xml:space="preserve">Recommendation to move Static PIN </w:t>
-      </w:r>
-      <w:proofErr w:type="spellStart"/>
-      <w:r>
-        <w:rPr>
-          <w:rFonts w:ascii="Arial" w:eastAsia="Times New Roman" w:hAnsi="Arial" w:cs="Arial"/>
-          <w:sz w:val="20"/>
-          <w:szCs w:val="20"/>
-        </w:rPr>
-        <w:t>auth</w:t>
-      </w:r>
-      <w:proofErr w:type="spellEnd"/>
-      <w:r>
-        <w:rPr>
-          <w:rFonts w:ascii="Arial" w:eastAsia="Times New Roman" w:hAnsi="Arial" w:cs="Arial"/>
-          <w:sz w:val="20"/>
-          <w:szCs w:val="20"/>
-        </w:rPr>
-        <w:t xml:space="preserve"> to v1+</w:t>
+        <w:t>Recommendation to move Static PIN auth to v1+</w:t>
       </w:r>
     </w:p>
     <w:p>
@@ -508,7 +694,6 @@
         </w:rPr>
         <w:t>Anadi to get back by Feb 1</w:t>
       </w:r>
-      <w:proofErr w:type="gramStart"/>
       <w:r>
         <w:rPr>
           <w:rFonts w:ascii="Arial" w:eastAsia="Times New Roman" w:hAnsi="Arial" w:cs="Arial"/>
@@ -526,37 +711,7 @@
           <w:sz w:val="20"/>
           <w:szCs w:val="20"/>
         </w:rPr>
-        <w:t xml:space="preserve">  –</w:t>
-      </w:r>
-      <w:proofErr w:type="gramEnd"/>
-      <w:r>
-        <w:rPr>
-          <w:rFonts w:ascii="Arial" w:eastAsia="Times New Roman" w:hAnsi="Arial" w:cs="Arial"/>
-          <w:color w:val="FF0000"/>
-          <w:sz w:val="20"/>
-          <w:szCs w:val="20"/>
-        </w:rPr>
-        <w:t xml:space="preserve"> post which tech team will modify the </w:t>
-      </w:r>
-      <w:proofErr w:type="spellStart"/>
-      <w:r>
-        <w:rPr>
-          <w:rFonts w:ascii="Arial" w:eastAsia="Times New Roman" w:hAnsi="Arial" w:cs="Arial"/>
-          <w:color w:val="FF0000"/>
-          <w:sz w:val="20"/>
-          <w:szCs w:val="20"/>
-        </w:rPr>
-        <w:t>api</w:t>
-      </w:r>
-      <w:proofErr w:type="spellEnd"/>
-      <w:r>
-        <w:rPr>
-          <w:rFonts w:ascii="Arial" w:eastAsia="Times New Roman" w:hAnsi="Arial" w:cs="Arial"/>
-          <w:color w:val="FF0000"/>
-          <w:sz w:val="20"/>
-          <w:szCs w:val="20"/>
-        </w:rPr>
-        <w:t xml:space="preserve"> specifications</w:t>
+        <w:t xml:space="preserve">  – post which tech team will modify the api specifications</w:t>
       </w:r>
       <w:r>
         <w:rPr>
@@ -657,61 +812,7 @@
           <w:sz w:val="20"/>
           <w:szCs w:val="20"/>
         </w:rPr>
-        <w:t xml:space="preserve">Security features of </w:t>
-      </w:r>
-      <w:proofErr w:type="spellStart"/>
-      <w:r>
-        <w:rPr>
-          <w:rFonts w:ascii="Arial" w:eastAsia="Times New Roman" w:hAnsi="Arial" w:cs="Arial"/>
-          <w:sz w:val="20"/>
-          <w:szCs w:val="20"/>
-        </w:rPr>
-        <w:t>auth</w:t>
-      </w:r>
-      <w:proofErr w:type="spellEnd"/>
-      <w:r>
-        <w:rPr>
-          <w:rFonts w:ascii="Arial" w:eastAsia="Times New Roman" w:hAnsi="Arial" w:cs="Arial"/>
-          <w:sz w:val="20"/>
-          <w:szCs w:val="20"/>
-        </w:rPr>
-        <w:t xml:space="preserve"> </w:t>
-      </w:r>
-      <w:proofErr w:type="spellStart"/>
-      <w:r>
-        <w:rPr>
-          <w:rFonts w:ascii="Arial" w:eastAsia="Times New Roman" w:hAnsi="Arial" w:cs="Arial"/>
-          <w:sz w:val="20"/>
-          <w:szCs w:val="20"/>
-        </w:rPr>
-        <w:t>api</w:t>
-      </w:r>
-      <w:proofErr w:type="spellEnd"/>
-      <w:r>
-        <w:rPr>
-          <w:rFonts w:ascii="Arial" w:eastAsia="Times New Roman" w:hAnsi="Arial" w:cs="Arial"/>
-          <w:sz w:val="20"/>
-          <w:szCs w:val="20"/>
-        </w:rPr>
-        <w:t xml:space="preserve"> review session with </w:t>
-      </w:r>
-      <w:proofErr w:type="spellStart"/>
-      <w:r>
-        <w:rPr>
-          <w:rFonts w:ascii="Arial" w:eastAsia="Times New Roman" w:hAnsi="Arial" w:cs="Arial"/>
-          <w:sz w:val="20"/>
-          <w:szCs w:val="20"/>
-        </w:rPr>
-        <w:t>Sasi</w:t>
-      </w:r>
-      <w:proofErr w:type="spellEnd"/>
-      <w:r>
-        <w:rPr>
-          <w:rFonts w:ascii="Arial" w:eastAsia="Times New Roman" w:hAnsi="Arial" w:cs="Arial"/>
-          <w:sz w:val="20"/>
-          <w:szCs w:val="20"/>
-        </w:rPr>
-        <w:t xml:space="preserve"> - </w:t>
+        <w:t xml:space="preserve">Security features of auth api review session with Sasi - </w:t>
       </w:r>
       <w:r>
         <w:rPr>
@@ -742,6 +843,7 @@
           <w:sz w:val="20"/>
           <w:szCs w:val="20"/>
         </w:rPr>
+        <w:lastRenderedPageBreak/>
         <w:t xml:space="preserve">Platform Level Terminologies for the Network provider and the Service provider raising the authentication request to be finalized – </w:t>
       </w:r>
       <w:r>
@@ -903,25 +1005,7 @@
           <w:sz w:val="20"/>
           <w:szCs w:val="20"/>
         </w:rPr>
-        <w:t xml:space="preserve">Biometric test data to be common to all </w:t>
-      </w:r>
-      <w:proofErr w:type="gramStart"/>
-      <w:r>
-        <w:rPr>
-          <w:rFonts w:ascii="Arial" w:eastAsia="Times New Roman" w:hAnsi="Arial" w:cs="Arial"/>
-          <w:sz w:val="20"/>
-          <w:szCs w:val="20"/>
-        </w:rPr>
-        <w:t>modules  -</w:t>
-      </w:r>
-      <w:proofErr w:type="gramEnd"/>
-      <w:r>
-        <w:rPr>
-          <w:rFonts w:ascii="Arial" w:eastAsia="Times New Roman" w:hAnsi="Arial" w:cs="Arial"/>
-          <w:sz w:val="20"/>
-          <w:szCs w:val="20"/>
-        </w:rPr>
-        <w:t xml:space="preserve"> </w:t>
+        <w:t xml:space="preserve">Biometric test data to be common to all modules  - </w:t>
       </w:r>
       <w:r>
         <w:rPr>
@@ -1198,7 +1282,6 @@
           <w:sz w:val="20"/>
           <w:szCs w:val="20"/>
         </w:rPr>
-        <w:lastRenderedPageBreak/>
         <w:t>No of test cases written and/run in each sprint – generated/calculated from scripts</w:t>
       </w:r>
     </w:p>
@@ -1295,95 +1378,13 @@
         </w:rPr>
         <w:t xml:space="preserve">Multifactor authentication: </w:t>
       </w:r>
-      <w:proofErr w:type="gramStart"/>
-      <w:r>
-        <w:rPr>
-          <w:rFonts w:ascii="Arial" w:eastAsia="Times New Roman" w:hAnsi="Arial" w:cs="Arial"/>
-          <w:sz w:val="20"/>
-          <w:szCs w:val="20"/>
-        </w:rPr>
-        <w:t>SI ,</w:t>
-      </w:r>
-      <w:proofErr w:type="gramEnd"/>
-      <w:r>
-        <w:rPr>
-          <w:rFonts w:ascii="Arial" w:eastAsia="Times New Roman" w:hAnsi="Arial" w:cs="Arial"/>
-          <w:sz w:val="20"/>
-          <w:szCs w:val="20"/>
-        </w:rPr>
-        <w:t xml:space="preserve"> the Network provider and the Service provider for a country will construct the </w:t>
-      </w:r>
-      <w:proofErr w:type="spellStart"/>
-      <w:r>
-        <w:rPr>
-          <w:rFonts w:ascii="Arial" w:eastAsia="Times New Roman" w:hAnsi="Arial" w:cs="Arial"/>
-          <w:sz w:val="20"/>
-          <w:szCs w:val="20"/>
-        </w:rPr>
-        <w:t>api</w:t>
-      </w:r>
-      <w:proofErr w:type="spellEnd"/>
-      <w:r>
-        <w:rPr>
-          <w:rFonts w:ascii="Arial" w:eastAsia="Times New Roman" w:hAnsi="Arial" w:cs="Arial"/>
-          <w:sz w:val="20"/>
-          <w:szCs w:val="20"/>
-        </w:rPr>
-        <w:t xml:space="preserve"> for multifactor authentication and invoke the </w:t>
-      </w:r>
-      <w:proofErr w:type="spellStart"/>
-      <w:r>
-        <w:rPr>
-          <w:rFonts w:ascii="Arial" w:eastAsia="Times New Roman" w:hAnsi="Arial" w:cs="Arial"/>
-          <w:sz w:val="20"/>
-          <w:szCs w:val="20"/>
-        </w:rPr>
-        <w:t>auth</w:t>
-      </w:r>
-      <w:proofErr w:type="spellEnd"/>
-      <w:r>
-        <w:rPr>
-          <w:rFonts w:ascii="Arial" w:eastAsia="Times New Roman" w:hAnsi="Arial" w:cs="Arial"/>
-          <w:sz w:val="20"/>
-          <w:szCs w:val="20"/>
-        </w:rPr>
-        <w:t xml:space="preserve"> </w:t>
-      </w:r>
-      <w:proofErr w:type="spellStart"/>
-      <w:r>
-        <w:rPr>
-          <w:rFonts w:ascii="Arial" w:eastAsia="Times New Roman" w:hAnsi="Arial" w:cs="Arial"/>
-          <w:sz w:val="20"/>
-          <w:szCs w:val="20"/>
-        </w:rPr>
-        <w:t>api</w:t>
-      </w:r>
-      <w:proofErr w:type="spellEnd"/>
-      <w:r>
-        <w:rPr>
-          <w:rFonts w:ascii="Arial" w:eastAsia="Times New Roman" w:hAnsi="Arial" w:cs="Arial"/>
-          <w:sz w:val="20"/>
-          <w:szCs w:val="20"/>
-        </w:rPr>
-        <w:t xml:space="preserve">. If multiple </w:t>
-      </w:r>
-      <w:proofErr w:type="spellStart"/>
-      <w:r>
-        <w:rPr>
-          <w:rFonts w:ascii="Arial" w:eastAsia="Times New Roman" w:hAnsi="Arial" w:cs="Arial"/>
-          <w:sz w:val="20"/>
-          <w:szCs w:val="20"/>
-        </w:rPr>
-        <w:t>auth</w:t>
-      </w:r>
-      <w:proofErr w:type="spellEnd"/>
-      <w:r>
-        <w:rPr>
-          <w:rFonts w:ascii="Arial" w:eastAsia="Times New Roman" w:hAnsi="Arial" w:cs="Arial"/>
-          <w:sz w:val="20"/>
-          <w:szCs w:val="20"/>
-        </w:rPr>
-        <w:t xml:space="preserve"> parameters are in request, MOSIP to perform an ‘AND’ on the results for each parameter and send consolidated response</w:t>
+      <w:r>
+        <w:rPr>
+          <w:rFonts w:ascii="Arial" w:eastAsia="Times New Roman" w:hAnsi="Arial" w:cs="Arial"/>
+          <w:sz w:val="20"/>
+          <w:szCs w:val="20"/>
+        </w:rPr>
+        <w:t>SI , the Network provider and the Service provider for a country will construct the api for multifactor authentication and invoke the auth api. If multiple auth parameters are in request, MOSIP to perform an ‘AND’ on the results for each parameter and send consolidated response</w:t>
       </w:r>
     </w:p>
     <w:p>
@@ -1404,25 +1405,7 @@
           <w:sz w:val="20"/>
           <w:szCs w:val="20"/>
         </w:rPr>
-        <w:t xml:space="preserve">Authentication/eKYC policy: policies tied to UA will govern the permissible </w:t>
-      </w:r>
-      <w:proofErr w:type="spellStart"/>
-      <w:r>
-        <w:rPr>
-          <w:rFonts w:ascii="Arial" w:eastAsia="Times New Roman" w:hAnsi="Arial" w:cs="Arial"/>
-          <w:sz w:val="20"/>
-          <w:szCs w:val="20"/>
-        </w:rPr>
-        <w:t>auth</w:t>
-      </w:r>
-      <w:proofErr w:type="spellEnd"/>
-      <w:r>
-        <w:rPr>
-          <w:rFonts w:ascii="Arial" w:eastAsia="Times New Roman" w:hAnsi="Arial" w:cs="Arial"/>
-          <w:sz w:val="20"/>
-          <w:szCs w:val="20"/>
-        </w:rPr>
-        <w:t xml:space="preserve"> modes and the attributes returned in the e-KYC response</w:t>
+        <w:t>Authentication/eKYC policy: policies tied to UA will govern the permissible auth modes and the attributes returned in the e-KYC response</w:t>
       </w:r>
     </w:p>
     <w:p>
@@ -1443,25 +1426,7 @@
           <w:sz w:val="20"/>
           <w:szCs w:val="20"/>
         </w:rPr>
-        <w:t xml:space="preserve">Additional eKYC API if provided, will be a feature specific to </w:t>
-      </w:r>
-      <w:proofErr w:type="spellStart"/>
-      <w:r>
-        <w:rPr>
-          <w:rFonts w:ascii="Arial" w:eastAsia="Times New Roman" w:hAnsi="Arial" w:cs="Arial"/>
-          <w:sz w:val="20"/>
-          <w:szCs w:val="20"/>
-        </w:rPr>
-        <w:t>GoM</w:t>
-      </w:r>
-      <w:proofErr w:type="spellEnd"/>
-      <w:r>
-        <w:rPr>
-          <w:rFonts w:ascii="Arial" w:eastAsia="Times New Roman" w:hAnsi="Arial" w:cs="Arial"/>
-          <w:sz w:val="20"/>
-          <w:szCs w:val="20"/>
-        </w:rPr>
-        <w:t xml:space="preserve"> and not a platform requirement</w:t>
+        <w:t>Additional eKYC API if provided, will be a feature specific to GoM and not a platform requirement</w:t>
       </w:r>
     </w:p>
     <w:p>
@@ -1515,25 +1480,7 @@
           <w:sz w:val="20"/>
           <w:szCs w:val="20"/>
         </w:rPr>
-        <w:t xml:space="preserve">Capability to mediate the </w:t>
-      </w:r>
-      <w:proofErr w:type="spellStart"/>
-      <w:r>
-        <w:rPr>
-          <w:rFonts w:ascii="Arial" w:eastAsia="Times New Roman" w:hAnsi="Arial" w:cs="Arial"/>
-          <w:sz w:val="20"/>
-          <w:szCs w:val="20"/>
-        </w:rPr>
-        <w:t>auth</w:t>
-      </w:r>
-      <w:proofErr w:type="spellEnd"/>
-      <w:r>
-        <w:rPr>
-          <w:rFonts w:ascii="Arial" w:eastAsia="Times New Roman" w:hAnsi="Arial" w:cs="Arial"/>
-          <w:sz w:val="20"/>
-          <w:szCs w:val="20"/>
-        </w:rPr>
-        <w:t xml:space="preserve"> flow between request and response (say to introduce liveliness detection)-  supported in the ID Auth filter layer</w:t>
+        <w:t>Capability to mediate the auth flow between request and response (say to introduce liveliness detection)-  supported in the ID Auth filter layer</w:t>
       </w:r>
     </w:p>
     <w:p>
@@ -1622,10 +1569,7 @@
         <w:t>Hema</w:t>
       </w:r>
     </w:p>
-    <w:p>
-      <w:bookmarkStart w:id="0" w:name="_GoBack"/>
-      <w:bookmarkEnd w:id="0"/>
-    </w:p>
+    <w:p/>
     <w:sectPr>
       <w:headerReference w:type="even" r:id="rId7"/>
       <w:headerReference w:type="default" r:id="rId8"/>

</xml_diff>